<commit_message>
Finishing Protocol v1.0, Refactoring
</commit_message>
<xml_diff>
--- a/Protokoll.docx
+++ b/Protokoll.docx
@@ -6,12 +6,14 @@
       <w:pPr>
         <w:pStyle w:val="Titel"/>
         <w:rPr>
+          <w:rFonts w:ascii="Arial" w:hAnsi="Arial" w:cs="Arial"/>
           <w:lang w:val="en-US"/>
         </w:rPr>
       </w:pPr>
       <w:proofErr w:type="spellStart"/>
       <w:r>
         <w:rPr>
+          <w:rFonts w:ascii="Arial" w:hAnsi="Arial" w:cs="Arial"/>
           <w:lang w:val="en-US"/>
         </w:rPr>
         <w:t>Protokoll</w:t>
@@ -19,6 +21,7 @@
       <w:proofErr w:type="spellEnd"/>
       <w:r>
         <w:rPr>
+          <w:rFonts w:ascii="Arial" w:hAnsi="Arial" w:cs="Arial"/>
           <w:lang w:val="en-US"/>
         </w:rPr>
         <w:t>: Sports Exercise Battle</w:t>
@@ -35,25 +38,1771 @@
       <w:pPr>
         <w:pStyle w:val="berschrift1"/>
         <w:rPr>
+          <w:rFonts w:ascii="Arial" w:hAnsi="Arial" w:cs="Arial"/>
           <w:lang w:val="en-US"/>
         </w:rPr>
       </w:pPr>
+      <w:r>
+        <w:rPr>
+          <w:rFonts w:ascii="Arial" w:hAnsi="Arial" w:cs="Arial"/>
+          <w:lang w:val="en-US"/>
+        </w:rPr>
+        <w:t>Design / Lessons Learned</w:t>
+      </w:r>
+    </w:p>
+    <w:p>
+      <w:pPr>
+        <w:rPr>
+          <w:lang w:val="en-US"/>
+        </w:rPr>
+      </w:pPr>
+    </w:p>
+    <w:p>
+      <w:pPr>
+        <w:pStyle w:val="berschrift2"/>
+        <w:rPr>
+          <w:rFonts w:ascii="Arial" w:hAnsi="Arial" w:cs="Arial"/>
+          <w:lang w:val="de-DE"/>
+        </w:rPr>
+      </w:pPr>
+      <w:r>
+        <w:rPr>
+          <w:rFonts w:ascii="Arial" w:hAnsi="Arial" w:cs="Arial"/>
+          <w:lang w:val="de-DE"/>
+        </w:rPr>
+        <w:t>Programmierstil auf Testbarkeit auslegen</w:t>
+      </w:r>
+    </w:p>
+    <w:p>
+      <w:pPr>
+        <w:rPr>
+          <w:rFonts w:ascii="Arial" w:hAnsi="Arial" w:cs="Arial"/>
+          <w:lang w:val="de-DE"/>
+        </w:rPr>
+      </w:pPr>
+      <w:r>
+        <w:rPr>
+          <w:rFonts w:ascii="Arial" w:hAnsi="Arial" w:cs="Arial"/>
+          <w:lang w:val="de-DE"/>
+        </w:rPr>
+        <w:t>Am überraschendsten war für mich wie wichtig es ist das Programm so zu gestalten, dass es im Nachhinein einfach getestet werden kann. Der Ansatz des test-</w:t>
+      </w:r>
+      <w:proofErr w:type="spellStart"/>
+      <w:r>
+        <w:rPr>
+          <w:rFonts w:ascii="Arial" w:hAnsi="Arial" w:cs="Arial"/>
+          <w:lang w:val="de-DE"/>
+        </w:rPr>
+        <w:t>driven</w:t>
+      </w:r>
+      <w:proofErr w:type="spellEnd"/>
+      <w:r>
+        <w:rPr>
+          <w:rFonts w:ascii="Arial" w:hAnsi="Arial" w:cs="Arial"/>
+          <w:lang w:val="de-DE"/>
+        </w:rPr>
+        <w:t xml:space="preserve"> </w:t>
+      </w:r>
+      <w:proofErr w:type="spellStart"/>
+      <w:r>
+        <w:rPr>
+          <w:rFonts w:ascii="Arial" w:hAnsi="Arial" w:cs="Arial"/>
+          <w:lang w:val="de-DE"/>
+        </w:rPr>
+        <w:t>developements</w:t>
+      </w:r>
+      <w:proofErr w:type="spellEnd"/>
+      <w:r>
+        <w:rPr>
+          <w:rFonts w:ascii="Arial" w:hAnsi="Arial" w:cs="Arial"/>
+          <w:lang w:val="de-DE"/>
+        </w:rPr>
+        <w:t xml:space="preserve"> wurde von mir in diesem Projekt leider nur sehr wenig verfolgt</w:t>
+      </w:r>
+      <w:r>
+        <w:rPr>
+          <w:rFonts w:ascii="Arial" w:hAnsi="Arial" w:cs="Arial"/>
+          <w:lang w:val="de-DE"/>
+        </w:rPr>
+        <w:t>. Dies war retrospektiv betrachtet ein Fehler, da das Schreiben der Unit Tests dadurch sehr erschwert wurde. In Zukunft bietet es sich an für vergleichbare Projekte test-</w:t>
+      </w:r>
+      <w:proofErr w:type="spellStart"/>
+      <w:r>
+        <w:rPr>
+          <w:rFonts w:ascii="Arial" w:hAnsi="Arial" w:cs="Arial"/>
+          <w:lang w:val="de-DE"/>
+        </w:rPr>
+        <w:t>driven</w:t>
+      </w:r>
+      <w:proofErr w:type="spellEnd"/>
+      <w:r>
+        <w:rPr>
+          <w:rFonts w:ascii="Arial" w:hAnsi="Arial" w:cs="Arial"/>
+          <w:lang w:val="de-DE"/>
+        </w:rPr>
+        <w:t xml:space="preserve"> </w:t>
+      </w:r>
+      <w:proofErr w:type="spellStart"/>
+      <w:r>
+        <w:rPr>
+          <w:rFonts w:ascii="Arial" w:hAnsi="Arial" w:cs="Arial"/>
+          <w:lang w:val="de-DE"/>
+        </w:rPr>
+        <w:t>developement</w:t>
+      </w:r>
+      <w:proofErr w:type="spellEnd"/>
+      <w:r>
+        <w:rPr>
+          <w:rFonts w:ascii="Arial" w:hAnsi="Arial" w:cs="Arial"/>
+          <w:lang w:val="de-DE"/>
+        </w:rPr>
+        <w:t xml:space="preserve"> auszuprobieren, oder zumindest vermehrt auf die Testbarkeit zu achten.</w:t>
+      </w:r>
+    </w:p>
+    <w:p>
+      <w:pPr>
+        <w:pStyle w:val="berschrift2"/>
+        <w:rPr>
+          <w:rFonts w:ascii="Arial" w:hAnsi="Arial" w:cs="Arial"/>
+          <w:lang w:val="de-DE"/>
+        </w:rPr>
+      </w:pPr>
+      <w:r>
+        <w:rPr>
+          <w:rFonts w:ascii="Arial" w:hAnsi="Arial" w:cs="Arial"/>
+          <w:lang w:val="de-DE"/>
+        </w:rPr>
+        <w:t>Datenbank Handler sauberer gestalten</w:t>
+      </w:r>
+    </w:p>
+    <w:p>
+      <w:pPr>
+        <w:rPr>
+          <w:rFonts w:ascii="Arial" w:hAnsi="Arial" w:cs="Arial"/>
+          <w:lang w:val="de-DE"/>
+        </w:rPr>
+      </w:pPr>
+      <w:r>
+        <w:rPr>
+          <w:rFonts w:ascii="Arial" w:hAnsi="Arial" w:cs="Arial"/>
+          <w:lang w:val="de-DE"/>
+        </w:rPr>
+        <w:t>Für die Datenbank hätte ich mir im Vorhinein mehr Gedanken machen sollen, welche Funktionalitäten oft benötigt werden, und somit in eigene Methoden ausgelagert werden sollten. Dadurch ist der Code am Ende nicht so sauber geworden wie erwünscht.</w:t>
+      </w:r>
+    </w:p>
+    <w:p>
+      <w:pPr>
+        <w:rPr>
+          <w:rFonts w:ascii="Arial" w:hAnsi="Arial" w:cs="Arial"/>
+          <w:lang w:val="de-DE"/>
+        </w:rPr>
+      </w:pPr>
     </w:p>
     <w:p>
       <w:pPr>
         <w:pStyle w:val="berschrift1"/>
         <w:rPr>
+          <w:rFonts w:ascii="Arial" w:hAnsi="Arial" w:cs="Arial"/>
           <w:lang w:val="en-US"/>
         </w:rPr>
       </w:pPr>
       <w:proofErr w:type="spellStart"/>
       <w:r>
         <w:rPr>
+          <w:rFonts w:ascii="Arial" w:hAnsi="Arial" w:cs="Arial"/>
           <w:lang w:val="en-US"/>
         </w:rPr>
         <w:t>Zeitaufwand</w:t>
       </w:r>
       <w:proofErr w:type="spellEnd"/>
+    </w:p>
+    <w:p>
+      <w:pPr>
+        <w:rPr>
+          <w:rFonts w:ascii="Arial" w:hAnsi="Arial" w:cs="Arial"/>
+          <w:lang w:val="en-US"/>
+        </w:rPr>
+      </w:pPr>
+    </w:p>
+    <w:tbl>
+      <w:tblPr>
+        <w:tblStyle w:val="Tabellenraster"/>
+        <w:tblW w:w="0" w:type="auto"/>
+        <w:tblLook w:val="04A0" w:firstRow="1" w:lastRow="0" w:firstColumn="1" w:lastColumn="0" w:noHBand="0" w:noVBand="1"/>
+      </w:tblPr>
+      <w:tblGrid>
+        <w:gridCol w:w="3360"/>
+        <w:gridCol w:w="3360"/>
+      </w:tblGrid>
+      <w:tr>
+        <w:trPr>
+          <w:trHeight w:val="384"/>
+        </w:trPr>
+        <w:tc>
+          <w:tcPr>
+            <w:tcW w:w="3360" w:type="dxa"/>
+            <w:vAlign w:val="center"/>
+          </w:tcPr>
+          <w:p>
+            <w:pPr>
+              <w:jc w:val="center"/>
+              <w:rPr>
+                <w:rFonts w:ascii="Arial" w:hAnsi="Arial" w:cs="Arial"/>
+                <w:b/>
+                <w:bCs/>
+                <w:lang w:val="en-US"/>
+              </w:rPr>
+            </w:pPr>
+            <w:r>
+              <w:rPr>
+                <w:rFonts w:ascii="Arial" w:hAnsi="Arial" w:cs="Arial"/>
+                <w:b/>
+                <w:bCs/>
+                <w:lang w:val="en-US"/>
+              </w:rPr>
+              <w:t>Feature</w:t>
+            </w:r>
+          </w:p>
+        </w:tc>
+        <w:tc>
+          <w:tcPr>
+            <w:tcW w:w="3360" w:type="dxa"/>
+            <w:vAlign w:val="center"/>
+          </w:tcPr>
+          <w:p>
+            <w:pPr>
+              <w:jc w:val="center"/>
+              <w:rPr>
+                <w:rFonts w:ascii="Arial" w:hAnsi="Arial" w:cs="Arial"/>
+                <w:b/>
+                <w:bCs/>
+                <w:lang w:val="en-US"/>
+              </w:rPr>
+            </w:pPr>
+            <w:proofErr w:type="spellStart"/>
+            <w:r>
+              <w:rPr>
+                <w:rFonts w:ascii="Arial" w:hAnsi="Arial" w:cs="Arial"/>
+                <w:b/>
+                <w:bCs/>
+                <w:lang w:val="en-US"/>
+              </w:rPr>
+              <w:t>Zeitaufwand</w:t>
+            </w:r>
+            <w:proofErr w:type="spellEnd"/>
+          </w:p>
+        </w:tc>
+      </w:tr>
+      <w:tr>
+        <w:trPr>
+          <w:trHeight w:val="384"/>
+        </w:trPr>
+        <w:tc>
+          <w:tcPr>
+            <w:tcW w:w="3360" w:type="dxa"/>
+            <w:vAlign w:val="center"/>
+          </w:tcPr>
+          <w:p>
+            <w:pPr>
+              <w:jc w:val="center"/>
+              <w:rPr>
+                <w:rFonts w:ascii="Arial" w:hAnsi="Arial" w:cs="Arial"/>
+                <w:lang w:val="en-US"/>
+              </w:rPr>
+            </w:pPr>
+            <w:r>
+              <w:rPr>
+                <w:rFonts w:ascii="Arial" w:hAnsi="Arial" w:cs="Arial"/>
+                <w:lang w:val="en-US"/>
+              </w:rPr>
+              <w:t>Planning/Brainstorming</w:t>
+            </w:r>
+          </w:p>
+        </w:tc>
+        <w:tc>
+          <w:tcPr>
+            <w:tcW w:w="3360" w:type="dxa"/>
+            <w:vAlign w:val="center"/>
+          </w:tcPr>
+          <w:p>
+            <w:pPr>
+              <w:jc w:val="center"/>
+              <w:rPr>
+                <w:rFonts w:ascii="Arial" w:hAnsi="Arial" w:cs="Arial"/>
+                <w:lang w:val="en-US"/>
+              </w:rPr>
+            </w:pPr>
+            <w:r>
+              <w:rPr>
+                <w:rFonts w:ascii="Arial" w:hAnsi="Arial" w:cs="Arial"/>
+                <w:lang w:val="en-US"/>
+              </w:rPr>
+              <w:t xml:space="preserve">2 </w:t>
+            </w:r>
+            <w:proofErr w:type="spellStart"/>
+            <w:r>
+              <w:rPr>
+                <w:rFonts w:ascii="Arial" w:hAnsi="Arial" w:cs="Arial"/>
+                <w:lang w:val="en-US"/>
+              </w:rPr>
+              <w:t>Stunden</w:t>
+            </w:r>
+            <w:proofErr w:type="spellEnd"/>
+          </w:p>
+        </w:tc>
+      </w:tr>
+      <w:tr>
+        <w:trPr>
+          <w:trHeight w:val="384"/>
+        </w:trPr>
+        <w:tc>
+          <w:tcPr>
+            <w:tcW w:w="3360" w:type="dxa"/>
+            <w:vAlign w:val="center"/>
+          </w:tcPr>
+          <w:p>
+            <w:pPr>
+              <w:jc w:val="center"/>
+              <w:rPr>
+                <w:rFonts w:ascii="Arial" w:hAnsi="Arial" w:cs="Arial"/>
+                <w:lang w:val="en-US"/>
+              </w:rPr>
+            </w:pPr>
+            <w:r>
+              <w:rPr>
+                <w:rFonts w:ascii="Arial" w:hAnsi="Arial" w:cs="Arial"/>
+                <w:lang w:val="en-US"/>
+              </w:rPr>
+              <w:t>REST-Server</w:t>
+            </w:r>
+            <w:r>
+              <w:rPr>
+                <w:rFonts w:ascii="Arial" w:hAnsi="Arial" w:cs="Arial"/>
+                <w:lang w:val="en-US"/>
+              </w:rPr>
+              <w:t>/</w:t>
+            </w:r>
+            <w:proofErr w:type="spellStart"/>
+            <w:r>
+              <w:rPr>
+                <w:rFonts w:ascii="Arial" w:hAnsi="Arial" w:cs="Arial"/>
+                <w:lang w:val="en-US"/>
+              </w:rPr>
+              <w:t>Grundstruktur</w:t>
+            </w:r>
+            <w:proofErr w:type="spellEnd"/>
+          </w:p>
+        </w:tc>
+        <w:tc>
+          <w:tcPr>
+            <w:tcW w:w="3360" w:type="dxa"/>
+            <w:vAlign w:val="center"/>
+          </w:tcPr>
+          <w:p>
+            <w:pPr>
+              <w:jc w:val="center"/>
+              <w:rPr>
+                <w:rFonts w:ascii="Arial" w:hAnsi="Arial" w:cs="Arial"/>
+                <w:lang w:val="en-US"/>
+              </w:rPr>
+            </w:pPr>
+            <w:r>
+              <w:rPr>
+                <w:rFonts w:ascii="Arial" w:hAnsi="Arial" w:cs="Arial"/>
+                <w:lang w:val="en-US"/>
+              </w:rPr>
+              <w:t>4</w:t>
+            </w:r>
+            <w:r>
+              <w:rPr>
+                <w:rFonts w:ascii="Arial" w:hAnsi="Arial" w:cs="Arial"/>
+                <w:lang w:val="en-US"/>
+              </w:rPr>
+              <w:t xml:space="preserve"> </w:t>
+            </w:r>
+            <w:proofErr w:type="spellStart"/>
+            <w:r>
+              <w:rPr>
+                <w:rFonts w:ascii="Arial" w:hAnsi="Arial" w:cs="Arial"/>
+                <w:lang w:val="en-US"/>
+              </w:rPr>
+              <w:t>Stunden</w:t>
+            </w:r>
+            <w:proofErr w:type="spellEnd"/>
+            <w:r>
+              <w:rPr>
+                <w:rFonts w:ascii="Arial" w:hAnsi="Arial" w:cs="Arial"/>
+                <w:lang w:val="en-US"/>
+              </w:rPr>
+              <w:t xml:space="preserve"> (</w:t>
+            </w:r>
+            <w:proofErr w:type="spellStart"/>
+            <w:r>
+              <w:rPr>
+                <w:rFonts w:ascii="Arial" w:hAnsi="Arial" w:cs="Arial"/>
+                <w:lang w:val="en-US"/>
+              </w:rPr>
+              <w:t>bzw</w:t>
+            </w:r>
+            <w:proofErr w:type="spellEnd"/>
+            <w:r>
+              <w:rPr>
+                <w:rFonts w:ascii="Arial" w:hAnsi="Arial" w:cs="Arial"/>
+                <w:lang w:val="en-US"/>
+              </w:rPr>
+              <w:t>. 15-</w:t>
+            </w:r>
+            <w:proofErr w:type="gramStart"/>
+            <w:r>
+              <w:rPr>
+                <w:rFonts w:ascii="Arial" w:hAnsi="Arial" w:cs="Arial"/>
+                <w:lang w:val="en-US"/>
+              </w:rPr>
+              <w:t>20)</w:t>
+            </w:r>
+            <w:r>
+              <w:rPr>
+                <w:rFonts w:ascii="Arial" w:hAnsi="Arial" w:cs="Arial"/>
+                <w:lang w:val="en-US"/>
+              </w:rPr>
+              <w:t>*</w:t>
+            </w:r>
+            <w:proofErr w:type="gramEnd"/>
+          </w:p>
+        </w:tc>
+      </w:tr>
+      <w:tr>
+        <w:trPr>
+          <w:trHeight w:val="384"/>
+        </w:trPr>
+        <w:tc>
+          <w:tcPr>
+            <w:tcW w:w="3360" w:type="dxa"/>
+            <w:vAlign w:val="center"/>
+          </w:tcPr>
+          <w:p>
+            <w:pPr>
+              <w:jc w:val="center"/>
+              <w:rPr>
+                <w:rFonts w:ascii="Arial" w:hAnsi="Arial" w:cs="Arial"/>
+                <w:lang w:val="en-US"/>
+              </w:rPr>
+            </w:pPr>
+            <w:r>
+              <w:rPr>
+                <w:rFonts w:ascii="Arial" w:hAnsi="Arial" w:cs="Arial"/>
+                <w:lang w:val="en-US"/>
+              </w:rPr>
+              <w:t>Create User</w:t>
+            </w:r>
+          </w:p>
+        </w:tc>
+        <w:tc>
+          <w:tcPr>
+            <w:tcW w:w="3360" w:type="dxa"/>
+            <w:vAlign w:val="center"/>
+          </w:tcPr>
+          <w:p>
+            <w:pPr>
+              <w:jc w:val="center"/>
+              <w:rPr>
+                <w:rFonts w:ascii="Arial" w:hAnsi="Arial" w:cs="Arial"/>
+                <w:lang w:val="en-US"/>
+              </w:rPr>
+            </w:pPr>
+            <w:r>
+              <w:rPr>
+                <w:rFonts w:ascii="Arial" w:hAnsi="Arial" w:cs="Arial"/>
+                <w:lang w:val="en-US"/>
+              </w:rPr>
+              <w:t xml:space="preserve">2,5 </w:t>
+            </w:r>
+            <w:proofErr w:type="spellStart"/>
+            <w:r>
+              <w:rPr>
+                <w:rFonts w:ascii="Arial" w:hAnsi="Arial" w:cs="Arial"/>
+                <w:lang w:val="en-US"/>
+              </w:rPr>
+              <w:t>Stunden</w:t>
+            </w:r>
+            <w:proofErr w:type="spellEnd"/>
+          </w:p>
+        </w:tc>
+      </w:tr>
+      <w:tr>
+        <w:trPr>
+          <w:trHeight w:val="384"/>
+        </w:trPr>
+        <w:tc>
+          <w:tcPr>
+            <w:tcW w:w="3360" w:type="dxa"/>
+            <w:vAlign w:val="center"/>
+          </w:tcPr>
+          <w:p>
+            <w:pPr>
+              <w:jc w:val="center"/>
+              <w:rPr>
+                <w:rFonts w:ascii="Arial" w:hAnsi="Arial" w:cs="Arial"/>
+                <w:lang w:val="en-US"/>
+              </w:rPr>
+            </w:pPr>
+            <w:r>
+              <w:rPr>
+                <w:rFonts w:ascii="Arial" w:hAnsi="Arial" w:cs="Arial"/>
+                <w:lang w:val="en-US"/>
+              </w:rPr>
+              <w:t>Login User / Token</w:t>
+            </w:r>
+          </w:p>
+        </w:tc>
+        <w:tc>
+          <w:tcPr>
+            <w:tcW w:w="3360" w:type="dxa"/>
+            <w:vAlign w:val="center"/>
+          </w:tcPr>
+          <w:p>
+            <w:pPr>
+              <w:jc w:val="center"/>
+              <w:rPr>
+                <w:rFonts w:ascii="Arial" w:hAnsi="Arial" w:cs="Arial"/>
+                <w:lang w:val="en-US"/>
+              </w:rPr>
+            </w:pPr>
+            <w:r>
+              <w:rPr>
+                <w:rFonts w:ascii="Arial" w:hAnsi="Arial" w:cs="Arial"/>
+                <w:lang w:val="en-US"/>
+              </w:rPr>
+              <w:t xml:space="preserve">1,5 </w:t>
+            </w:r>
+            <w:proofErr w:type="spellStart"/>
+            <w:r>
+              <w:rPr>
+                <w:rFonts w:ascii="Arial" w:hAnsi="Arial" w:cs="Arial"/>
+                <w:lang w:val="en-US"/>
+              </w:rPr>
+              <w:t>Stunden</w:t>
+            </w:r>
+            <w:proofErr w:type="spellEnd"/>
+          </w:p>
+        </w:tc>
+      </w:tr>
+      <w:tr>
+        <w:trPr>
+          <w:trHeight w:val="384"/>
+        </w:trPr>
+        <w:tc>
+          <w:tcPr>
+            <w:tcW w:w="3360" w:type="dxa"/>
+            <w:vAlign w:val="center"/>
+          </w:tcPr>
+          <w:p>
+            <w:pPr>
+              <w:jc w:val="center"/>
+              <w:rPr>
+                <w:rFonts w:ascii="Arial" w:hAnsi="Arial" w:cs="Arial"/>
+                <w:lang w:val="en-US"/>
+              </w:rPr>
+            </w:pPr>
+            <w:r>
+              <w:rPr>
+                <w:rFonts w:ascii="Arial" w:hAnsi="Arial" w:cs="Arial"/>
+                <w:lang w:val="en-US"/>
+              </w:rPr>
+              <w:t>Profile Page</w:t>
+            </w:r>
+          </w:p>
+        </w:tc>
+        <w:tc>
+          <w:tcPr>
+            <w:tcW w:w="3360" w:type="dxa"/>
+            <w:vAlign w:val="center"/>
+          </w:tcPr>
+          <w:p>
+            <w:pPr>
+              <w:jc w:val="center"/>
+              <w:rPr>
+                <w:rFonts w:ascii="Arial" w:hAnsi="Arial" w:cs="Arial"/>
+                <w:lang w:val="en-US"/>
+              </w:rPr>
+            </w:pPr>
+            <w:r>
+              <w:rPr>
+                <w:rFonts w:ascii="Arial" w:hAnsi="Arial" w:cs="Arial"/>
+                <w:lang w:val="en-US"/>
+              </w:rPr>
+              <w:t xml:space="preserve">2 </w:t>
+            </w:r>
+            <w:proofErr w:type="spellStart"/>
+            <w:r>
+              <w:rPr>
+                <w:rFonts w:ascii="Arial" w:hAnsi="Arial" w:cs="Arial"/>
+                <w:lang w:val="en-US"/>
+              </w:rPr>
+              <w:t>Stunden</w:t>
+            </w:r>
+            <w:proofErr w:type="spellEnd"/>
+          </w:p>
+        </w:tc>
+      </w:tr>
+      <w:tr>
+        <w:trPr>
+          <w:trHeight w:val="384"/>
+        </w:trPr>
+        <w:tc>
+          <w:tcPr>
+            <w:tcW w:w="3360" w:type="dxa"/>
+            <w:vAlign w:val="center"/>
+          </w:tcPr>
+          <w:p>
+            <w:pPr>
+              <w:jc w:val="center"/>
+              <w:rPr>
+                <w:rFonts w:ascii="Arial" w:hAnsi="Arial" w:cs="Arial"/>
+                <w:lang w:val="en-US"/>
+              </w:rPr>
+            </w:pPr>
+            <w:r>
+              <w:rPr>
+                <w:rFonts w:ascii="Arial" w:hAnsi="Arial" w:cs="Arial"/>
+                <w:lang w:val="en-US"/>
+              </w:rPr>
+              <w:t>Stats</w:t>
+            </w:r>
+          </w:p>
+        </w:tc>
+        <w:tc>
+          <w:tcPr>
+            <w:tcW w:w="3360" w:type="dxa"/>
+            <w:vAlign w:val="center"/>
+          </w:tcPr>
+          <w:p>
+            <w:pPr>
+              <w:jc w:val="center"/>
+              <w:rPr>
+                <w:rFonts w:ascii="Arial" w:hAnsi="Arial" w:cs="Arial"/>
+                <w:lang w:val="en-US"/>
+              </w:rPr>
+            </w:pPr>
+            <w:r>
+              <w:rPr>
+                <w:rFonts w:ascii="Arial" w:hAnsi="Arial" w:cs="Arial"/>
+                <w:lang w:val="en-US"/>
+              </w:rPr>
+              <w:t>2</w:t>
+            </w:r>
+            <w:r>
+              <w:rPr>
+                <w:rFonts w:ascii="Arial" w:hAnsi="Arial" w:cs="Arial"/>
+                <w:lang w:val="en-US"/>
+              </w:rPr>
+              <w:t xml:space="preserve"> </w:t>
+            </w:r>
+            <w:proofErr w:type="spellStart"/>
+            <w:r>
+              <w:rPr>
+                <w:rFonts w:ascii="Arial" w:hAnsi="Arial" w:cs="Arial"/>
+                <w:lang w:val="en-US"/>
+              </w:rPr>
+              <w:t>Stunden</w:t>
+            </w:r>
+            <w:proofErr w:type="spellEnd"/>
+          </w:p>
+        </w:tc>
+      </w:tr>
+      <w:tr>
+        <w:trPr>
+          <w:trHeight w:val="384"/>
+        </w:trPr>
+        <w:tc>
+          <w:tcPr>
+            <w:tcW w:w="3360" w:type="dxa"/>
+            <w:vAlign w:val="center"/>
+          </w:tcPr>
+          <w:p>
+            <w:pPr>
+              <w:jc w:val="center"/>
+              <w:rPr>
+                <w:rFonts w:ascii="Arial" w:hAnsi="Arial" w:cs="Arial"/>
+                <w:lang w:val="en-US"/>
+              </w:rPr>
+            </w:pPr>
+            <w:r>
+              <w:rPr>
+                <w:rFonts w:ascii="Arial" w:hAnsi="Arial" w:cs="Arial"/>
+                <w:lang w:val="en-US"/>
+              </w:rPr>
+              <w:t>Scoreboard</w:t>
+            </w:r>
+          </w:p>
+        </w:tc>
+        <w:tc>
+          <w:tcPr>
+            <w:tcW w:w="3360" w:type="dxa"/>
+            <w:vAlign w:val="center"/>
+          </w:tcPr>
+          <w:p>
+            <w:pPr>
+              <w:jc w:val="center"/>
+              <w:rPr>
+                <w:rFonts w:ascii="Arial" w:hAnsi="Arial" w:cs="Arial"/>
+                <w:lang w:val="en-US"/>
+              </w:rPr>
+            </w:pPr>
+            <w:r>
+              <w:rPr>
+                <w:rFonts w:ascii="Arial" w:hAnsi="Arial" w:cs="Arial"/>
+                <w:lang w:val="en-US"/>
+              </w:rPr>
+              <w:t>2</w:t>
+            </w:r>
+            <w:r>
+              <w:rPr>
+                <w:rFonts w:ascii="Arial" w:hAnsi="Arial" w:cs="Arial"/>
+                <w:lang w:val="en-US"/>
+              </w:rPr>
+              <w:t xml:space="preserve"> </w:t>
+            </w:r>
+            <w:proofErr w:type="spellStart"/>
+            <w:r>
+              <w:rPr>
+                <w:rFonts w:ascii="Arial" w:hAnsi="Arial" w:cs="Arial"/>
+                <w:lang w:val="en-US"/>
+              </w:rPr>
+              <w:t>Stunden</w:t>
+            </w:r>
+            <w:proofErr w:type="spellEnd"/>
+          </w:p>
+        </w:tc>
+      </w:tr>
+      <w:tr>
+        <w:trPr>
+          <w:trHeight w:val="384"/>
+        </w:trPr>
+        <w:tc>
+          <w:tcPr>
+            <w:tcW w:w="3360" w:type="dxa"/>
+            <w:vAlign w:val="center"/>
+          </w:tcPr>
+          <w:p>
+            <w:pPr>
+              <w:jc w:val="center"/>
+              <w:rPr>
+                <w:rFonts w:ascii="Arial" w:hAnsi="Arial" w:cs="Arial"/>
+                <w:lang w:val="en-US"/>
+              </w:rPr>
+            </w:pPr>
+            <w:r>
+              <w:rPr>
+                <w:rFonts w:ascii="Arial" w:hAnsi="Arial" w:cs="Arial"/>
+                <w:lang w:val="en-US"/>
+              </w:rPr>
+              <w:t>Tournament Logic</w:t>
+            </w:r>
+          </w:p>
+        </w:tc>
+        <w:tc>
+          <w:tcPr>
+            <w:tcW w:w="3360" w:type="dxa"/>
+            <w:vAlign w:val="center"/>
+          </w:tcPr>
+          <w:p>
+            <w:pPr>
+              <w:jc w:val="center"/>
+              <w:rPr>
+                <w:rFonts w:ascii="Arial" w:hAnsi="Arial" w:cs="Arial"/>
+                <w:lang w:val="en-US"/>
+              </w:rPr>
+            </w:pPr>
+            <w:r>
+              <w:rPr>
+                <w:rFonts w:ascii="Arial" w:hAnsi="Arial" w:cs="Arial"/>
+                <w:lang w:val="en-US"/>
+              </w:rPr>
+              <w:t xml:space="preserve">4 </w:t>
+            </w:r>
+            <w:proofErr w:type="spellStart"/>
+            <w:r>
+              <w:rPr>
+                <w:rFonts w:ascii="Arial" w:hAnsi="Arial" w:cs="Arial"/>
+                <w:lang w:val="en-US"/>
+              </w:rPr>
+              <w:t>Stunden</w:t>
+            </w:r>
+            <w:proofErr w:type="spellEnd"/>
+          </w:p>
+        </w:tc>
+      </w:tr>
+      <w:tr>
+        <w:trPr>
+          <w:trHeight w:val="384"/>
+        </w:trPr>
+        <w:tc>
+          <w:tcPr>
+            <w:tcW w:w="3360" w:type="dxa"/>
+            <w:vAlign w:val="center"/>
+          </w:tcPr>
+          <w:p>
+            <w:pPr>
+              <w:jc w:val="center"/>
+              <w:rPr>
+                <w:rFonts w:ascii="Arial" w:hAnsi="Arial" w:cs="Arial"/>
+                <w:lang w:val="en-US"/>
+              </w:rPr>
+            </w:pPr>
+            <w:r>
+              <w:rPr>
+                <w:rFonts w:ascii="Arial" w:hAnsi="Arial" w:cs="Arial"/>
+                <w:lang w:val="en-US"/>
+              </w:rPr>
+              <w:t>Special Feature (World Record)</w:t>
+            </w:r>
+          </w:p>
+        </w:tc>
+        <w:tc>
+          <w:tcPr>
+            <w:tcW w:w="3360" w:type="dxa"/>
+            <w:vAlign w:val="center"/>
+          </w:tcPr>
+          <w:p>
+            <w:pPr>
+              <w:jc w:val="center"/>
+              <w:rPr>
+                <w:rFonts w:ascii="Arial" w:hAnsi="Arial" w:cs="Arial"/>
+                <w:lang w:val="en-US"/>
+              </w:rPr>
+            </w:pPr>
+            <w:r>
+              <w:rPr>
+                <w:rFonts w:ascii="Arial" w:hAnsi="Arial" w:cs="Arial"/>
+                <w:lang w:val="en-US"/>
+              </w:rPr>
+              <w:t xml:space="preserve">0,5 </w:t>
+            </w:r>
+            <w:proofErr w:type="spellStart"/>
+            <w:r>
+              <w:rPr>
+                <w:rFonts w:ascii="Arial" w:hAnsi="Arial" w:cs="Arial"/>
+                <w:lang w:val="en-US"/>
+              </w:rPr>
+              <w:t>Stunden</w:t>
+            </w:r>
+            <w:proofErr w:type="spellEnd"/>
+          </w:p>
+        </w:tc>
+      </w:tr>
+      <w:tr>
+        <w:trPr>
+          <w:trHeight w:val="384"/>
+        </w:trPr>
+        <w:tc>
+          <w:tcPr>
+            <w:tcW w:w="3360" w:type="dxa"/>
+            <w:vAlign w:val="center"/>
+          </w:tcPr>
+          <w:p>
+            <w:pPr>
+              <w:jc w:val="center"/>
+              <w:rPr>
+                <w:rFonts w:ascii="Arial" w:hAnsi="Arial" w:cs="Arial"/>
+                <w:lang w:val="en-US"/>
+              </w:rPr>
+            </w:pPr>
+            <w:r>
+              <w:rPr>
+                <w:rFonts w:ascii="Arial" w:hAnsi="Arial" w:cs="Arial"/>
+                <w:lang w:val="en-US"/>
+              </w:rPr>
+              <w:t>History</w:t>
+            </w:r>
+          </w:p>
+        </w:tc>
+        <w:tc>
+          <w:tcPr>
+            <w:tcW w:w="3360" w:type="dxa"/>
+            <w:vAlign w:val="center"/>
+          </w:tcPr>
+          <w:p>
+            <w:pPr>
+              <w:jc w:val="center"/>
+              <w:rPr>
+                <w:rFonts w:ascii="Arial" w:hAnsi="Arial" w:cs="Arial"/>
+                <w:lang w:val="en-US"/>
+              </w:rPr>
+            </w:pPr>
+            <w:r>
+              <w:rPr>
+                <w:rFonts w:ascii="Arial" w:hAnsi="Arial" w:cs="Arial"/>
+                <w:lang w:val="en-US"/>
+              </w:rPr>
+              <w:t xml:space="preserve">2 </w:t>
+            </w:r>
+            <w:proofErr w:type="spellStart"/>
+            <w:r>
+              <w:rPr>
+                <w:rFonts w:ascii="Arial" w:hAnsi="Arial" w:cs="Arial"/>
+                <w:lang w:val="en-US"/>
+              </w:rPr>
+              <w:t>Stunden</w:t>
+            </w:r>
+            <w:proofErr w:type="spellEnd"/>
+          </w:p>
+        </w:tc>
+      </w:tr>
+      <w:tr>
+        <w:trPr>
+          <w:trHeight w:val="384"/>
+        </w:trPr>
+        <w:tc>
+          <w:tcPr>
+            <w:tcW w:w="3360" w:type="dxa"/>
+            <w:vAlign w:val="center"/>
+          </w:tcPr>
+          <w:p>
+            <w:pPr>
+              <w:jc w:val="center"/>
+              <w:rPr>
+                <w:rFonts w:ascii="Arial" w:hAnsi="Arial" w:cs="Arial"/>
+                <w:lang w:val="en-US"/>
+              </w:rPr>
+            </w:pPr>
+            <w:proofErr w:type="spellStart"/>
+            <w:r>
+              <w:rPr>
+                <w:rFonts w:ascii="Arial" w:hAnsi="Arial" w:cs="Arial"/>
+                <w:lang w:val="en-US"/>
+              </w:rPr>
+              <w:t>Do</w:t>
+            </w:r>
+            <w:r>
+              <w:rPr>
+                <w:rFonts w:ascii="Arial" w:hAnsi="Arial" w:cs="Arial"/>
+                <w:lang w:val="en-US"/>
+              </w:rPr>
+              <w:t>k</w:t>
+            </w:r>
+            <w:r>
+              <w:rPr>
+                <w:rFonts w:ascii="Arial" w:hAnsi="Arial" w:cs="Arial"/>
+                <w:lang w:val="en-US"/>
+              </w:rPr>
+              <w:t>umentation</w:t>
+            </w:r>
+            <w:proofErr w:type="spellEnd"/>
+          </w:p>
+        </w:tc>
+        <w:tc>
+          <w:tcPr>
+            <w:tcW w:w="3360" w:type="dxa"/>
+            <w:vAlign w:val="center"/>
+          </w:tcPr>
+          <w:p>
+            <w:pPr>
+              <w:jc w:val="center"/>
+              <w:rPr>
+                <w:rFonts w:ascii="Arial" w:hAnsi="Arial" w:cs="Arial"/>
+                <w:lang w:val="en-US"/>
+              </w:rPr>
+            </w:pPr>
+            <w:r>
+              <w:rPr>
+                <w:rFonts w:ascii="Arial" w:hAnsi="Arial" w:cs="Arial"/>
+                <w:lang w:val="en-US"/>
+              </w:rPr>
+              <w:t xml:space="preserve">3 </w:t>
+            </w:r>
+            <w:proofErr w:type="spellStart"/>
+            <w:r>
+              <w:rPr>
+                <w:rFonts w:ascii="Arial" w:hAnsi="Arial" w:cs="Arial"/>
+                <w:lang w:val="en-US"/>
+              </w:rPr>
+              <w:t>Stunden</w:t>
+            </w:r>
+            <w:proofErr w:type="spellEnd"/>
+          </w:p>
+        </w:tc>
+      </w:tr>
+      <w:tr>
+        <w:trPr>
+          <w:trHeight w:val="384"/>
+        </w:trPr>
+        <w:tc>
+          <w:tcPr>
+            <w:tcW w:w="3360" w:type="dxa"/>
+            <w:vAlign w:val="center"/>
+          </w:tcPr>
+          <w:p>
+            <w:pPr>
+              <w:jc w:val="center"/>
+              <w:rPr>
+                <w:rFonts w:ascii="Arial" w:hAnsi="Arial" w:cs="Arial"/>
+                <w:lang w:val="en-US"/>
+              </w:rPr>
+            </w:pPr>
+            <w:r>
+              <w:rPr>
+                <w:rFonts w:ascii="Arial" w:hAnsi="Arial" w:cs="Arial"/>
+                <w:lang w:val="en-US"/>
+              </w:rPr>
+              <w:t>Unit Tests</w:t>
+            </w:r>
+          </w:p>
+        </w:tc>
+        <w:tc>
+          <w:tcPr>
+            <w:tcW w:w="3360" w:type="dxa"/>
+            <w:vAlign w:val="center"/>
+          </w:tcPr>
+          <w:p>
+            <w:pPr>
+              <w:jc w:val="center"/>
+              <w:rPr>
+                <w:rFonts w:ascii="Arial" w:hAnsi="Arial" w:cs="Arial"/>
+                <w:lang w:val="en-US"/>
+              </w:rPr>
+            </w:pPr>
+            <w:r>
+              <w:rPr>
+                <w:rFonts w:ascii="Arial" w:hAnsi="Arial" w:cs="Arial"/>
+                <w:lang w:val="en-US"/>
+              </w:rPr>
+              <w:t xml:space="preserve">6 </w:t>
+            </w:r>
+            <w:proofErr w:type="spellStart"/>
+            <w:r>
+              <w:rPr>
+                <w:rFonts w:ascii="Arial" w:hAnsi="Arial" w:cs="Arial"/>
+                <w:lang w:val="en-US"/>
+              </w:rPr>
+              <w:t>Stunden</w:t>
+            </w:r>
+            <w:proofErr w:type="spellEnd"/>
+          </w:p>
+        </w:tc>
+      </w:tr>
+    </w:tbl>
+    <w:p>
+      <w:pPr>
+        <w:rPr>
+          <w:rFonts w:ascii="Arial" w:hAnsi="Arial" w:cs="Arial"/>
+          <w:lang w:val="de-DE"/>
+        </w:rPr>
+      </w:pPr>
+    </w:p>
+    <w:p>
+      <w:pPr>
+        <w:rPr>
+          <w:rFonts w:ascii="Arial" w:hAnsi="Arial" w:cs="Arial"/>
+          <w:lang w:val="de-DE"/>
+        </w:rPr>
+      </w:pPr>
+      <w:r>
+        <w:rPr>
+          <w:rFonts w:ascii="Arial" w:hAnsi="Arial" w:cs="Arial"/>
+          <w:lang w:val="de-DE"/>
+        </w:rPr>
+        <w:t>*Grundstruktur des REST-Servers war aus dem MTCG vorhanden und wurde wiederverwendet</w:t>
+      </w:r>
+    </w:p>
+    <w:p>
+      <w:pPr>
+        <w:rPr>
+          <w:rFonts w:ascii="Arial" w:hAnsi="Arial" w:cs="Arial"/>
+          <w:lang w:val="en-US"/>
+        </w:rPr>
+      </w:pPr>
+      <w:proofErr w:type="spellStart"/>
+      <w:r>
+        <w:rPr>
+          <w:rFonts w:ascii="Arial" w:hAnsi="Arial" w:cs="Arial"/>
+          <w:b/>
+          <w:bCs/>
+          <w:lang w:val="en-US"/>
+        </w:rPr>
+        <w:t>Gesamtaufwand</w:t>
+      </w:r>
+      <w:proofErr w:type="spellEnd"/>
+      <w:r>
+        <w:rPr>
+          <w:rFonts w:ascii="Arial" w:hAnsi="Arial" w:cs="Arial"/>
+          <w:b/>
+          <w:bCs/>
+          <w:lang w:val="en-US"/>
+        </w:rPr>
+        <w:t>:</w:t>
+      </w:r>
+      <w:r>
+        <w:rPr>
+          <w:rFonts w:ascii="Arial" w:hAnsi="Arial" w:cs="Arial"/>
+          <w:lang w:val="en-US"/>
+        </w:rPr>
+        <w:t xml:space="preserve"> </w:t>
+      </w:r>
+      <w:r>
+        <w:rPr>
+          <w:rFonts w:ascii="Arial" w:hAnsi="Arial" w:cs="Arial"/>
+          <w:lang w:val="en-US"/>
+        </w:rPr>
+        <w:t>31</w:t>
+      </w:r>
+      <w:r>
+        <w:rPr>
+          <w:rFonts w:ascii="Arial" w:hAnsi="Arial" w:cs="Arial"/>
+          <w:lang w:val="en-US"/>
+        </w:rPr>
+        <w:t>,5</w:t>
+      </w:r>
+      <w:r>
+        <w:rPr>
+          <w:rFonts w:ascii="Arial" w:hAnsi="Arial" w:cs="Arial"/>
+          <w:lang w:val="en-US"/>
+        </w:rPr>
+        <w:t xml:space="preserve"> </w:t>
+      </w:r>
+      <w:proofErr w:type="spellStart"/>
+      <w:r>
+        <w:rPr>
+          <w:rFonts w:ascii="Arial" w:hAnsi="Arial" w:cs="Arial"/>
+          <w:lang w:val="en-US"/>
+        </w:rPr>
+        <w:t>bzw</w:t>
+      </w:r>
+      <w:proofErr w:type="spellEnd"/>
+      <w:r>
+        <w:rPr>
+          <w:rFonts w:ascii="Arial" w:hAnsi="Arial" w:cs="Arial"/>
+          <w:lang w:val="en-US"/>
+        </w:rPr>
+        <w:t>. 3</w:t>
+      </w:r>
+      <w:r>
+        <w:rPr>
+          <w:rFonts w:ascii="Arial" w:hAnsi="Arial" w:cs="Arial"/>
+          <w:lang w:val="en-US"/>
+        </w:rPr>
+        <w:t>6</w:t>
+      </w:r>
+      <w:r>
+        <w:rPr>
+          <w:rFonts w:ascii="Arial" w:hAnsi="Arial" w:cs="Arial"/>
+          <w:lang w:val="en-US"/>
+        </w:rPr>
+        <w:t xml:space="preserve">,5 – </w:t>
+      </w:r>
+      <w:r>
+        <w:rPr>
+          <w:rFonts w:ascii="Arial" w:hAnsi="Arial" w:cs="Arial"/>
+          <w:lang w:val="en-US"/>
+        </w:rPr>
+        <w:t>41</w:t>
+      </w:r>
+      <w:r>
+        <w:rPr>
+          <w:rFonts w:ascii="Arial" w:hAnsi="Arial" w:cs="Arial"/>
+          <w:lang w:val="en-US"/>
+        </w:rPr>
+        <w:t xml:space="preserve">,5 </w:t>
+      </w:r>
+      <w:proofErr w:type="spellStart"/>
+      <w:r>
+        <w:rPr>
+          <w:rFonts w:ascii="Arial" w:hAnsi="Arial" w:cs="Arial"/>
+          <w:lang w:val="en-US"/>
+        </w:rPr>
+        <w:t>Stunden</w:t>
+      </w:r>
+      <w:proofErr w:type="spellEnd"/>
+    </w:p>
+    <w:p>
+      <w:pPr>
+        <w:rPr>
+          <w:rFonts w:ascii="Arial" w:hAnsi="Arial" w:cs="Arial"/>
+          <w:lang w:val="en-US"/>
+        </w:rPr>
+      </w:pPr>
+    </w:p>
+    <w:p>
+      <w:pPr>
+        <w:rPr>
+          <w:rFonts w:ascii="Arial" w:hAnsi="Arial" w:cs="Arial"/>
+          <w:lang w:val="de-DE"/>
+        </w:rPr>
+      </w:pPr>
+      <w:r>
+        <w:rPr>
+          <w:rFonts w:ascii="Arial" w:hAnsi="Arial" w:cs="Arial"/>
+          <w:lang w:val="de-DE"/>
+        </w:rPr>
+        <w:lastRenderedPageBreak/>
+        <w:t>Beim Zeitaufwand ist mir zu</w:t>
+      </w:r>
+      <w:r>
+        <w:rPr>
+          <w:rFonts w:ascii="Arial" w:hAnsi="Arial" w:cs="Arial"/>
+          <w:lang w:val="de-DE"/>
+        </w:rPr>
+        <w:t>g</w:t>
+      </w:r>
+      <w:r>
+        <w:rPr>
+          <w:rFonts w:ascii="Arial" w:hAnsi="Arial" w:cs="Arial"/>
+          <w:lang w:val="de-DE"/>
+        </w:rPr>
+        <w:t>ute</w:t>
+      </w:r>
+      <w:r>
+        <w:rPr>
+          <w:rFonts w:ascii="Arial" w:hAnsi="Arial" w:cs="Arial"/>
+          <w:lang w:val="de-DE"/>
+        </w:rPr>
+        <w:t>g</w:t>
+      </w:r>
+      <w:r>
+        <w:rPr>
+          <w:rFonts w:ascii="Arial" w:hAnsi="Arial" w:cs="Arial"/>
+          <w:lang w:val="de-DE"/>
+        </w:rPr>
+        <w:t>ekommen, dass ich die Grundstruktur des REST-Servers bereits vor dem Projekt implementiert hatte. Somit konnte in diesem Bereich einiges an Zeit gespart werden.</w:t>
+      </w:r>
+    </w:p>
+    <w:p>
+      <w:pPr>
+        <w:rPr>
+          <w:rFonts w:ascii="Arial" w:hAnsi="Arial" w:cs="Arial"/>
+          <w:lang w:val="de-DE"/>
+        </w:rPr>
+      </w:pPr>
+    </w:p>
+    <w:p>
+      <w:pPr>
+        <w:pStyle w:val="berschrift1"/>
+        <w:rPr>
+          <w:rFonts w:ascii="Arial" w:hAnsi="Arial" w:cs="Arial"/>
+          <w:lang w:val="de-DE"/>
+        </w:rPr>
+      </w:pPr>
+      <w:r>
+        <w:rPr>
+          <w:rFonts w:ascii="Arial" w:hAnsi="Arial" w:cs="Arial"/>
+          <w:lang w:val="de-DE"/>
+        </w:rPr>
+        <w:t>Umsetzung</w:t>
+      </w:r>
+    </w:p>
+    <w:p>
+      <w:pPr>
+        <w:rPr>
+          <w:lang w:val="de-DE"/>
+        </w:rPr>
+      </w:pPr>
+      <w:r>
+        <w:rPr>
+          <w:lang w:val="de-DE"/>
+        </w:rPr>
+        <w:t xml:space="preserve">Die Logik ist im </w:t>
+      </w:r>
+      <w:r>
+        <w:rPr>
+          <w:lang w:val="de-DE"/>
+        </w:rPr>
+        <w:t>Großen und Ganzen unterteilt in 5 unterschiedliche Klassen: „Server“, „Webhandler“, „</w:t>
+      </w:r>
+      <w:proofErr w:type="spellStart"/>
+      <w:r>
+        <w:rPr>
+          <w:lang w:val="de-DE"/>
+        </w:rPr>
+        <w:t>ReqContext</w:t>
+      </w:r>
+      <w:proofErr w:type="spellEnd"/>
+      <w:r>
+        <w:rPr>
+          <w:lang w:val="de-DE"/>
+        </w:rPr>
+        <w:t>“, „TCP“ und „</w:t>
+      </w:r>
+      <w:proofErr w:type="spellStart"/>
+      <w:r>
+        <w:rPr>
+          <w:lang w:val="de-DE"/>
+        </w:rPr>
+        <w:t>DatabaseHandler</w:t>
+      </w:r>
+      <w:proofErr w:type="spellEnd"/>
+      <w:r>
+        <w:rPr>
+          <w:lang w:val="de-DE"/>
+        </w:rPr>
+        <w:t>“.</w:t>
+      </w:r>
+    </w:p>
+    <w:p>
+      <w:pPr>
+        <w:rPr>
+          <w:lang w:val="de-DE"/>
+        </w:rPr>
+      </w:pPr>
+      <w:r>
+        <w:rPr>
+          <w:b/>
+          <w:bCs/>
+          <w:lang w:val="de-DE"/>
+        </w:rPr>
+        <w:t>Server</w:t>
+      </w:r>
+      <w:r>
+        <w:rPr>
+          <w:b/>
+          <w:bCs/>
+          <w:lang w:val="de-DE"/>
+        </w:rPr>
+        <w:t>:</w:t>
+      </w:r>
+      <w:r>
+        <w:rPr>
+          <w:b/>
+          <w:bCs/>
+          <w:lang w:val="de-DE"/>
+        </w:rPr>
+        <w:br/>
+      </w:r>
+      <w:r>
+        <w:rPr>
+          <w:lang w:val="de-DE"/>
+        </w:rPr>
+        <w:t xml:space="preserve">„Server“ kümmert sich hauptsächlich um </w:t>
+      </w:r>
+      <w:r>
+        <w:rPr>
+          <w:lang w:val="de-DE"/>
+        </w:rPr>
+        <w:t xml:space="preserve">Threading </w:t>
+      </w:r>
+      <w:r>
+        <w:rPr>
+          <w:lang w:val="de-DE"/>
+        </w:rPr>
+        <w:t>für eintreffende Clients und liefert Statusinformationen.</w:t>
+      </w:r>
+    </w:p>
+    <w:p>
+      <w:pPr>
+        <w:rPr>
+          <w:b/>
+          <w:bCs/>
+          <w:lang w:val="de-DE"/>
+        </w:rPr>
+      </w:pPr>
+      <w:r>
+        <w:rPr>
+          <w:b/>
+          <w:bCs/>
+          <w:lang w:val="de-DE"/>
+        </w:rPr>
+        <w:t>Webhandler</w:t>
+      </w:r>
+      <w:r>
+        <w:rPr>
+          <w:b/>
+          <w:bCs/>
+          <w:lang w:val="de-DE"/>
+        </w:rPr>
+        <w:t>:</w:t>
+      </w:r>
+      <w:r>
+        <w:rPr>
+          <w:b/>
+          <w:bCs/>
+          <w:lang w:val="de-DE"/>
+        </w:rPr>
+        <w:br/>
+      </w:r>
+      <w:proofErr w:type="gramStart"/>
+      <w:r>
+        <w:rPr>
+          <w:lang w:val="de-DE"/>
+        </w:rPr>
+        <w:t>Hat</w:t>
+      </w:r>
+      <w:proofErr w:type="gramEnd"/>
+      <w:r>
+        <w:rPr>
+          <w:lang w:val="de-DE"/>
+        </w:rPr>
+        <w:t xml:space="preserve"> primär die Au</w:t>
+      </w:r>
+      <w:r>
+        <w:rPr>
+          <w:lang w:val="de-DE"/>
+        </w:rPr>
+        <w:t>fgabe HTTP-Antworten zu senden und eingehende HTTP-</w:t>
+      </w:r>
+      <w:proofErr w:type="spellStart"/>
+      <w:r>
+        <w:rPr>
+          <w:lang w:val="de-DE"/>
+        </w:rPr>
+        <w:t>Requests</w:t>
+      </w:r>
+      <w:proofErr w:type="spellEnd"/>
+      <w:r>
+        <w:rPr>
+          <w:lang w:val="de-DE"/>
+        </w:rPr>
+        <w:t xml:space="preserve"> zu verwalten. Hat ein </w:t>
+      </w:r>
+      <w:proofErr w:type="spellStart"/>
+      <w:r>
+        <w:rPr>
+          <w:lang w:val="de-DE"/>
+        </w:rPr>
+        <w:t>ReqContext</w:t>
+      </w:r>
+      <w:proofErr w:type="spellEnd"/>
+      <w:r>
+        <w:rPr>
+          <w:lang w:val="de-DE"/>
+        </w:rPr>
+        <w:t xml:space="preserve"> Objekt zur logischen Abarbeitung der </w:t>
+      </w:r>
+      <w:proofErr w:type="spellStart"/>
+      <w:r>
+        <w:rPr>
+          <w:lang w:val="de-DE"/>
+        </w:rPr>
+        <w:t>Requests</w:t>
+      </w:r>
+      <w:proofErr w:type="spellEnd"/>
+      <w:r>
+        <w:rPr>
+          <w:lang w:val="de-DE"/>
+        </w:rPr>
+        <w:t xml:space="preserve"> und ein TCP Objekt.</w:t>
+      </w:r>
+    </w:p>
+    <w:p>
+      <w:pPr>
+        <w:rPr>
+          <w:b/>
+          <w:bCs/>
+          <w:lang w:val="de-DE"/>
+        </w:rPr>
+      </w:pPr>
+      <w:proofErr w:type="spellStart"/>
+      <w:r>
+        <w:rPr>
+          <w:b/>
+          <w:bCs/>
+          <w:lang w:val="de-DE"/>
+        </w:rPr>
+        <w:t>ReqContext</w:t>
+      </w:r>
+      <w:proofErr w:type="spellEnd"/>
+      <w:r>
+        <w:rPr>
+          <w:b/>
+          <w:bCs/>
+          <w:lang w:val="de-DE"/>
+        </w:rPr>
+        <w:t>:</w:t>
+      </w:r>
+      <w:r>
+        <w:rPr>
+          <w:b/>
+          <w:bCs/>
+          <w:lang w:val="de-DE"/>
+        </w:rPr>
+        <w:br/>
+      </w:r>
+      <w:r>
+        <w:rPr>
+          <w:lang w:val="de-DE"/>
+        </w:rPr>
+        <w:t>„</w:t>
+      </w:r>
+      <w:proofErr w:type="spellStart"/>
+      <w:r>
+        <w:rPr>
+          <w:lang w:val="de-DE"/>
+        </w:rPr>
+        <w:t>ReqContext</w:t>
+      </w:r>
+      <w:proofErr w:type="spellEnd"/>
+      <w:r>
+        <w:rPr>
+          <w:lang w:val="de-DE"/>
+        </w:rPr>
+        <w:t xml:space="preserve">“ beinhaltet die Logik zum Reagieren auf eintreffende </w:t>
+      </w:r>
+      <w:proofErr w:type="spellStart"/>
+      <w:r>
+        <w:rPr>
+          <w:lang w:val="de-DE"/>
+        </w:rPr>
+        <w:t>Requests</w:t>
+      </w:r>
+      <w:proofErr w:type="spellEnd"/>
+      <w:r>
+        <w:rPr>
+          <w:lang w:val="de-DE"/>
+        </w:rPr>
+        <w:t xml:space="preserve">. Je nachdem welche Informationen dem Header und dem Body entnommen werden können, reagiert </w:t>
+      </w:r>
+      <w:proofErr w:type="spellStart"/>
+      <w:r>
+        <w:rPr>
+          <w:lang w:val="de-DE"/>
+        </w:rPr>
+        <w:t>ReqContext</w:t>
+      </w:r>
+      <w:proofErr w:type="spellEnd"/>
+      <w:r>
+        <w:rPr>
+          <w:lang w:val="de-DE"/>
+        </w:rPr>
+        <w:t xml:space="preserve"> anders.</w:t>
+      </w:r>
+    </w:p>
+    <w:p>
+      <w:pPr>
+        <w:rPr>
+          <w:b/>
+          <w:bCs/>
+          <w:lang w:val="de-DE"/>
+        </w:rPr>
+      </w:pPr>
+      <w:r>
+        <w:rPr>
+          <w:b/>
+          <w:bCs/>
+          <w:lang w:val="de-DE"/>
+        </w:rPr>
+        <w:t>TCP</w:t>
+      </w:r>
+      <w:r>
+        <w:rPr>
+          <w:b/>
+          <w:bCs/>
+          <w:lang w:val="de-DE"/>
+        </w:rPr>
+        <w:t>:</w:t>
+      </w:r>
+      <w:r>
+        <w:rPr>
+          <w:b/>
+          <w:bCs/>
+          <w:lang w:val="de-DE"/>
+        </w:rPr>
+        <w:br/>
+      </w:r>
+      <w:proofErr w:type="gramStart"/>
+      <w:r>
+        <w:rPr>
+          <w:lang w:val="de-DE"/>
+        </w:rPr>
+        <w:t>Verwaltet</w:t>
+      </w:r>
+      <w:proofErr w:type="gramEnd"/>
+      <w:r>
+        <w:rPr>
+          <w:lang w:val="de-DE"/>
+        </w:rPr>
+        <w:t xml:space="preserve"> die TCP-Verbindungen.</w:t>
+      </w:r>
+    </w:p>
+    <w:p>
+      <w:pPr>
+        <w:rPr>
+          <w:lang w:val="de-DE"/>
+        </w:rPr>
+      </w:pPr>
+      <w:proofErr w:type="spellStart"/>
+      <w:r>
+        <w:rPr>
+          <w:b/>
+          <w:bCs/>
+          <w:lang w:val="de-DE"/>
+        </w:rPr>
+        <w:t>DatabaseHandler</w:t>
+      </w:r>
+      <w:proofErr w:type="spellEnd"/>
+      <w:r>
+        <w:rPr>
+          <w:b/>
+          <w:bCs/>
+          <w:lang w:val="de-DE"/>
+        </w:rPr>
+        <w:t>:</w:t>
+      </w:r>
+      <w:r>
+        <w:rPr>
+          <w:b/>
+          <w:bCs/>
+          <w:lang w:val="de-DE"/>
+        </w:rPr>
+        <w:br/>
+      </w:r>
+      <w:r>
+        <w:rPr>
+          <w:lang w:val="de-DE"/>
+        </w:rPr>
+        <w:t xml:space="preserve">Ist der </w:t>
+      </w:r>
+      <w:r>
+        <w:rPr>
+          <w:lang w:val="de-DE"/>
+        </w:rPr>
+        <w:t>Schnittpunkt mit der Datenbank</w:t>
+      </w:r>
+      <w:r>
+        <w:rPr>
+          <w:lang w:val="de-DE"/>
+        </w:rPr>
+        <w:t xml:space="preserve"> und verwaltet alle Zugriffe auf diese.</w:t>
+      </w:r>
+    </w:p>
+    <w:p>
+      <w:pPr>
+        <w:rPr>
+          <w:b/>
+          <w:bCs/>
+          <w:lang w:val="de-DE"/>
+        </w:rPr>
+      </w:pPr>
+    </w:p>
+    <w:p>
+      <w:pPr>
+        <w:pStyle w:val="berschrift1"/>
+        <w:rPr>
+          <w:rFonts w:ascii="Arial" w:hAnsi="Arial" w:cs="Arial"/>
+          <w:lang w:val="en-US"/>
+        </w:rPr>
+      </w:pPr>
+      <w:r>
+        <w:rPr>
+          <w:rFonts w:ascii="Arial" w:hAnsi="Arial" w:cs="Arial"/>
+          <w:lang w:val="en-US"/>
+        </w:rPr>
+        <w:t>Unit Tests</w:t>
+      </w:r>
+    </w:p>
+    <w:p>
+      <w:pPr>
+        <w:rPr>
+          <w:rFonts w:ascii="Arial" w:hAnsi="Arial" w:cs="Arial"/>
+          <w:lang w:val="en-US"/>
+        </w:rPr>
+      </w:pPr>
+    </w:p>
+    <w:p>
+      <w:pPr>
+        <w:rPr>
+          <w:rFonts w:ascii="Arial" w:hAnsi="Arial" w:cs="Arial"/>
+          <w:lang w:val="de-DE"/>
+        </w:rPr>
+      </w:pPr>
+      <w:r>
+        <w:rPr>
+          <w:rFonts w:ascii="Arial" w:hAnsi="Arial" w:cs="Arial"/>
+          <w:lang w:val="de-DE"/>
+        </w:rPr>
+        <w:t xml:space="preserve">Die Unit Tests sind so gewählt, dass die Grundfunktionalitäten der Request Verarbeitung überprüft werden. Es wird außerdem die Verbindung zur Datenbank getestet, sowie das Umschalten zwischen „es gibt ein aktives Turnier“ und „es gibt kein aktives Turnier“. Außerdem wird </w:t>
+      </w:r>
+      <w:r>
+        <w:rPr>
+          <w:rFonts w:ascii="Arial" w:hAnsi="Arial" w:cs="Arial"/>
+          <w:lang w:val="de-DE"/>
+        </w:rPr>
+        <w:t>das grundsätzliche Beantworten</w:t>
+      </w:r>
+      <w:r>
+        <w:rPr>
+          <w:rFonts w:ascii="Arial" w:hAnsi="Arial" w:cs="Arial"/>
+          <w:lang w:val="de-DE"/>
+        </w:rPr>
+        <w:t xml:space="preserve"> von </w:t>
+      </w:r>
+      <w:proofErr w:type="spellStart"/>
+      <w:r>
+        <w:rPr>
+          <w:rFonts w:ascii="Arial" w:hAnsi="Arial" w:cs="Arial"/>
+          <w:lang w:val="de-DE"/>
+        </w:rPr>
+        <w:t>Requests</w:t>
+      </w:r>
+      <w:proofErr w:type="spellEnd"/>
+      <w:r>
+        <w:rPr>
+          <w:rFonts w:ascii="Arial" w:hAnsi="Arial" w:cs="Arial"/>
+          <w:lang w:val="de-DE"/>
+        </w:rPr>
+        <w:t xml:space="preserve"> an den Server getestet.</w:t>
+      </w:r>
+      <w:r>
+        <w:rPr>
+          <w:rFonts w:ascii="Arial" w:hAnsi="Arial" w:cs="Arial"/>
+          <w:lang w:val="de-DE"/>
+        </w:rPr>
+        <w:t xml:space="preserve">  </w:t>
+      </w:r>
+      <w:r>
+        <w:rPr>
+          <w:rFonts w:ascii="Arial" w:hAnsi="Arial" w:cs="Arial"/>
+          <w:lang w:val="de-DE"/>
+        </w:rPr>
+        <w:t>Der Fokus habe ich bei den Unit Tests auf das Testen der Reaktionen bei unterschiedlichen Anfragemethoden und Anfragepfaden gelegt, da ich das für das Wichtigste gehalten habe und hier Fehler sehr leicht passieren können.</w:t>
+      </w:r>
+    </w:p>
+    <w:p>
+      <w:pPr>
+        <w:rPr>
+          <w:rFonts w:ascii="Arial" w:hAnsi="Arial" w:cs="Arial"/>
+          <w:lang w:val="de-DE"/>
+        </w:rPr>
+      </w:pPr>
+    </w:p>
+    <w:p>
+      <w:pPr>
+        <w:pStyle w:val="berschrift1"/>
+        <w:rPr>
+          <w:rFonts w:ascii="Arial" w:hAnsi="Arial" w:cs="Arial"/>
+          <w:lang w:val="de-DE"/>
+        </w:rPr>
+      </w:pPr>
+      <w:r>
+        <w:rPr>
+          <w:rFonts w:ascii="Arial" w:hAnsi="Arial" w:cs="Arial"/>
+          <w:lang w:val="de-DE"/>
+        </w:rPr>
+        <w:t>GitHub</w:t>
+      </w:r>
+    </w:p>
+    <w:p>
+      <w:pPr>
+        <w:rPr>
+          <w:rFonts w:ascii="Arial" w:hAnsi="Arial" w:cs="Arial"/>
+          <w:lang w:val="de-DE"/>
+        </w:rPr>
+      </w:pPr>
+      <w:hyperlink r:id="rId4" w:history="1">
+        <w:r>
+          <w:rPr>
+            <w:rStyle w:val="Hyperlink"/>
+            <w:rFonts w:ascii="Arial" w:hAnsi="Arial" w:cs="Arial"/>
+            <w:lang w:val="de-DE"/>
+          </w:rPr>
+          <w:t>https://github.com/HotDonut/SportExerciseBattle</w:t>
+        </w:r>
+      </w:hyperlink>
+    </w:p>
+    <w:p>
+      <w:pPr>
+        <w:rPr>
+          <w:rFonts w:ascii="Arial" w:hAnsi="Arial" w:cs="Arial"/>
+          <w:lang w:val="de-DE"/>
+        </w:rPr>
+      </w:pPr>
     </w:p>
     <w:sectPr>
       <w:pgSz w:w="11906" w:h="16838"/>
@@ -507,6 +2256,28 @@
       <w:szCs w:val="26"/>
     </w:rPr>
   </w:style>
+  <w:style w:type="paragraph" w:styleId="berschrift3">
+    <w:name w:val="heading 3"/>
+    <w:basedOn w:val="Standard"/>
+    <w:next w:val="Standard"/>
+    <w:link w:val="berschrift3Zchn"/>
+    <w:uiPriority w:val="9"/>
+    <w:unhideWhenUsed/>
+    <w:qFormat/>
+    <w:rsid w:val="00D65BE3"/>
+    <w:pPr>
+      <w:keepNext/>
+      <w:keepLines/>
+      <w:spacing w:before="40" w:after="0"/>
+      <w:outlineLvl w:val="2"/>
+    </w:pPr>
+    <w:rPr>
+      <w:rFonts w:asciiTheme="majorHAnsi" w:eastAsiaTheme="majorEastAsia" w:hAnsiTheme="majorHAnsi" w:cstheme="majorBidi"/>
+      <w:color w:val="1F3763" w:themeColor="accent1" w:themeShade="7F"/>
+      <w:sz w:val="24"/>
+      <w:szCs w:val="24"/>
+    </w:rPr>
+  </w:style>
   <w:style w:type="character" w:default="1" w:styleId="Absatz-Standardschriftart">
     <w:name w:val="Default Paragraph Font"/>
     <w:uiPriority w:val="1"/>
@@ -592,6 +2363,61 @@
       <w:color w:val="2F5496" w:themeColor="accent1" w:themeShade="BF"/>
       <w:sz w:val="26"/>
       <w:szCs w:val="26"/>
+    </w:rPr>
+  </w:style>
+  <w:style w:type="table" w:styleId="Tabellenraster">
+    <w:name w:val="Table Grid"/>
+    <w:basedOn w:val="NormaleTabelle"/>
+    <w:uiPriority w:val="39"/>
+    <w:rsid w:val="00B001A0"/>
+    <w:pPr>
+      <w:spacing w:after="0" w:line="240" w:lineRule="auto"/>
+    </w:pPr>
+    <w:tblPr>
+      <w:tblBorders>
+        <w:top w:val="single" w:sz="4" w:space="0" w:color="auto"/>
+        <w:left w:val="single" w:sz="4" w:space="0" w:color="auto"/>
+        <w:bottom w:val="single" w:sz="4" w:space="0" w:color="auto"/>
+        <w:right w:val="single" w:sz="4" w:space="0" w:color="auto"/>
+        <w:insideH w:val="single" w:sz="4" w:space="0" w:color="auto"/>
+        <w:insideV w:val="single" w:sz="4" w:space="0" w:color="auto"/>
+      </w:tblBorders>
+    </w:tblPr>
+  </w:style>
+  <w:style w:type="character" w:customStyle="1" w:styleId="berschrift3Zchn">
+    <w:name w:val="Überschrift 3 Zchn"/>
+    <w:basedOn w:val="Absatz-Standardschriftart"/>
+    <w:link w:val="berschrift3"/>
+    <w:uiPriority w:val="9"/>
+    <w:rsid w:val="00D65BE3"/>
+    <w:rPr>
+      <w:rFonts w:asciiTheme="majorHAnsi" w:eastAsiaTheme="majorEastAsia" w:hAnsiTheme="majorHAnsi" w:cstheme="majorBidi"/>
+      <w:color w:val="1F3763" w:themeColor="accent1" w:themeShade="7F"/>
+      <w:sz w:val="24"/>
+      <w:szCs w:val="24"/>
+    </w:rPr>
+  </w:style>
+  <w:style w:type="character" w:styleId="Hyperlink">
+    <w:name w:val="Hyperlink"/>
+    <w:basedOn w:val="Absatz-Standardschriftart"/>
+    <w:uiPriority w:val="99"/>
+    <w:unhideWhenUsed/>
+    <w:rsid w:val="00C5711C"/>
+    <w:rPr>
+      <w:color w:val="0563C1" w:themeColor="hyperlink"/>
+      <w:u w:val="single"/>
+    </w:rPr>
+  </w:style>
+  <w:style w:type="character" w:styleId="NichtaufgelsteErwhnung">
+    <w:name w:val="Unresolved Mention"/>
+    <w:basedOn w:val="Absatz-Standardschriftart"/>
+    <w:uiPriority w:val="99"/>
+    <w:semiHidden/>
+    <w:unhideWhenUsed/>
+    <w:rsid w:val="00C5711C"/>
+    <w:rPr>
+      <w:color w:val="605E5C"/>
+      <w:shd w:val="clear" w:color="auto" w:fill="E1DFDD"/>
     </w:rPr>
   </w:style>
 </w:styles>

</xml_diff>